<commit_message>
update Website Ecommerce use Rails.docx
</commit_message>
<xml_diff>
--- a/Website Ecommerce use Rails.docx
+++ b/Website Ecommerce use Rails.docx
@@ -392,6 +392,33 @@
         </w:rPr>
         <w:t xml:space="preserve"> database (</w:t>
       </w:r>
+      <w:r>
+        <w:rPr>
+          <w:rFonts w:ascii="Times New Roman" w:hAnsi="Times New Roman" w:cs="Times New Roman"/>
+          <w:color w:val="000000" w:themeColor="text1"/>
+          <w:sz w:val="26"/>
+          <w:szCs w:val="26"/>
+        </w:rPr>
+        <w:t>Sqlite3</w:t>
+      </w:r>
+      <w:r>
+        <w:rPr>
+          <w:rFonts w:ascii="Times New Roman" w:hAnsi="Times New Roman" w:cs="Times New Roman"/>
+          <w:color w:val="000000" w:themeColor="text1"/>
+          <w:sz w:val="26"/>
+          <w:szCs w:val="26"/>
+        </w:rPr>
+        <w:t>)</w:t>
+      </w:r>
+      <w:r>
+        <w:rPr>
+          <w:rFonts w:ascii="Times New Roman" w:hAnsi="Times New Roman" w:cs="Times New Roman"/>
+          <w:color w:val="000000" w:themeColor="text1"/>
+          <w:sz w:val="26"/>
+          <w:szCs w:val="26"/>
+        </w:rPr>
+        <w:t xml:space="preserve"> (use </w:t>
+      </w:r>
       <w:proofErr w:type="spellStart"/>
       <w:r>
         <w:rPr>
@@ -400,7 +427,18 @@
           <w:sz w:val="26"/>
           <w:szCs w:val="26"/>
         </w:rPr>
-        <w:t>Postgresql</w:t>
+        <w:t>sq</w:t>
+      </w:r>
+      <w:bookmarkStart w:id="0" w:name="_GoBack"/>
+      <w:bookmarkEnd w:id="0"/>
+      <w:r>
+        <w:rPr>
+          <w:rFonts w:ascii="Times New Roman" w:hAnsi="Times New Roman" w:cs="Times New Roman"/>
+          <w:color w:val="000000" w:themeColor="text1"/>
+          <w:sz w:val="26"/>
+          <w:szCs w:val="26"/>
+        </w:rPr>
+        <w:t>lite</w:t>
       </w:r>
       <w:proofErr w:type="spellEnd"/>
       <w:r>
@@ -410,7 +448,16 @@
           <w:sz w:val="26"/>
           <w:szCs w:val="26"/>
         </w:rPr>
-        <w:t>).</w:t>
+        <w:t xml:space="preserve"> expert personal)</w:t>
+      </w:r>
+      <w:r>
+        <w:rPr>
+          <w:rFonts w:ascii="Times New Roman" w:hAnsi="Times New Roman" w:cs="Times New Roman"/>
+          <w:color w:val="000000" w:themeColor="text1"/>
+          <w:sz w:val="26"/>
+          <w:szCs w:val="26"/>
+        </w:rPr>
+        <w:t>.</w:t>
       </w:r>
     </w:p>
     <w:p>
@@ -1163,8 +1210,6 @@
               </w:rPr>
               <w:t>Admin</w:t>
             </w:r>
-            <w:bookmarkStart w:id="0" w:name="_GoBack"/>
-            <w:bookmarkEnd w:id="0"/>
           </w:p>
         </w:tc>
       </w:tr>

</xml_diff>